<commit_message>
minor changes in content order
</commit_message>
<xml_diff>
--- a/public/CV-shum.docx
+++ b/public/CV-shum.docx
@@ -466,7 +466,7 @@
           <w:szCs w:val="24"/>
           <w:lang w:val="en-US"/>
         </w:rPr>
-        <w:t>Principal Frontend Architect</w:t>
+        <w:t>Principal Frontend Tech Lead</w:t>
       </w:r>
     </w:p>
     <w:p>
@@ -581,7 +581,7 @@
         <w:pStyle w:val="ListParagraph"/>
         <w:numPr>
           <w:ilvl w:val="0"/>
-          <w:numId w:val="2"/>
+          <w:numId w:val="8"/>
         </w:numPr>
         <w:spacing w:before="120" w:after="0"/>
         <w:ind w:left="284" w:hanging="284"/>
@@ -608,7 +608,7 @@
         <w:pStyle w:val="ListParagraph"/>
         <w:numPr>
           <w:ilvl w:val="0"/>
-          <w:numId w:val="2"/>
+          <w:numId w:val="8"/>
         </w:numPr>
         <w:spacing w:after="0"/>
         <w:ind w:left="284" w:hanging="284"/>
@@ -655,7 +655,7 @@
         <w:pStyle w:val="ListParagraph"/>
         <w:numPr>
           <w:ilvl w:val="0"/>
-          <w:numId w:val="2"/>
+          <w:numId w:val="8"/>
         </w:numPr>
         <w:spacing w:after="0"/>
         <w:ind w:left="284" w:hanging="284"/>
@@ -702,7 +702,7 @@
         <w:pStyle w:val="ListParagraph"/>
         <w:numPr>
           <w:ilvl w:val="0"/>
-          <w:numId w:val="2"/>
+          <w:numId w:val="8"/>
         </w:numPr>
         <w:spacing w:after="0"/>
         <w:ind w:left="284" w:hanging="284"/>
@@ -729,7 +729,7 @@
         <w:pStyle w:val="ListParagraph"/>
         <w:numPr>
           <w:ilvl w:val="0"/>
-          <w:numId w:val="2"/>
+          <w:numId w:val="8"/>
         </w:numPr>
         <w:spacing w:after="0"/>
         <w:ind w:left="284" w:hanging="284"/>
@@ -756,7 +756,7 @@
         <w:pStyle w:val="ListParagraph"/>
         <w:numPr>
           <w:ilvl w:val="0"/>
-          <w:numId w:val="2"/>
+          <w:numId w:val="8"/>
         </w:numPr>
         <w:spacing w:before="120" w:after="240"/>
         <w:ind w:left="284" w:hanging="284"/>
@@ -960,9 +960,9 @@
         <w:pStyle w:val="ListParagraph"/>
         <w:numPr>
           <w:ilvl w:val="0"/>
-          <w:numId w:val="2"/>
+          <w:numId w:val="8"/>
         </w:numPr>
-        <w:spacing w:before="120" w:after="240"/>
+        <w:spacing w:before="120" w:after="0"/>
         <w:ind w:left="284" w:hanging="284"/>
         <w:jc w:val="both"/>
         <w:rPr>
@@ -987,9 +987,9 @@
         <w:pStyle w:val="ListParagraph"/>
         <w:numPr>
           <w:ilvl w:val="0"/>
-          <w:numId w:val="2"/>
+          <w:numId w:val="8"/>
         </w:numPr>
-        <w:spacing w:before="120" w:after="240"/>
+        <w:spacing w:after="0"/>
         <w:ind w:left="284" w:hanging="284"/>
         <w:jc w:val="both"/>
         <w:rPr>
@@ -1014,9 +1014,9 @@
         <w:pStyle w:val="ListParagraph"/>
         <w:numPr>
           <w:ilvl w:val="0"/>
-          <w:numId w:val="2"/>
+          <w:numId w:val="8"/>
         </w:numPr>
-        <w:spacing w:before="120" w:after="240"/>
+        <w:spacing w:after="0"/>
         <w:ind w:left="284" w:hanging="284"/>
         <w:jc w:val="both"/>
         <w:rPr>
@@ -1041,9 +1041,9 @@
         <w:pStyle w:val="ListParagraph"/>
         <w:numPr>
           <w:ilvl w:val="0"/>
-          <w:numId w:val="2"/>
+          <w:numId w:val="8"/>
         </w:numPr>
-        <w:spacing w:before="120" w:after="240"/>
+        <w:spacing w:after="0"/>
         <w:ind w:left="284" w:hanging="284"/>
         <w:jc w:val="both"/>
         <w:rPr>
@@ -1068,9 +1068,9 @@
         <w:pStyle w:val="ListParagraph"/>
         <w:numPr>
           <w:ilvl w:val="0"/>
-          <w:numId w:val="2"/>
+          <w:numId w:val="8"/>
         </w:numPr>
-        <w:spacing w:before="120" w:after="240"/>
+        <w:spacing w:after="240"/>
         <w:ind w:left="284" w:hanging="284"/>
         <w:jc w:val="both"/>
         <w:rPr>
@@ -1235,7 +1235,7 @@
         <w:pStyle w:val="ListParagraph"/>
         <w:numPr>
           <w:ilvl w:val="0"/>
-          <w:numId w:val="2"/>
+          <w:numId w:val="9"/>
         </w:numPr>
         <w:spacing w:before="120" w:after="240"/>
         <w:ind w:left="284" w:hanging="284"/>
@@ -1262,7 +1262,7 @@
         <w:pStyle w:val="ListParagraph"/>
         <w:numPr>
           <w:ilvl w:val="0"/>
-          <w:numId w:val="2"/>
+          <w:numId w:val="9"/>
         </w:numPr>
         <w:spacing w:before="120" w:after="240"/>
         <w:ind w:left="284" w:hanging="284"/>
@@ -1289,7 +1289,7 @@
         <w:pStyle w:val="ListParagraph"/>
         <w:numPr>
           <w:ilvl w:val="0"/>
-          <w:numId w:val="2"/>
+          <w:numId w:val="9"/>
         </w:numPr>
         <w:spacing w:before="120" w:after="240"/>
         <w:ind w:left="284" w:hanging="284"/>
@@ -1464,7 +1464,7 @@
         <w:pStyle w:val="ListParagraph"/>
         <w:numPr>
           <w:ilvl w:val="0"/>
-          <w:numId w:val="2"/>
+          <w:numId w:val="10"/>
         </w:numPr>
         <w:spacing w:before="120" w:after="240"/>
         <w:ind w:left="284" w:hanging="284"/>
@@ -1511,7 +1511,7 @@
         <w:pStyle w:val="ListParagraph"/>
         <w:numPr>
           <w:ilvl w:val="0"/>
-          <w:numId w:val="2"/>
+          <w:numId w:val="10"/>
         </w:numPr>
         <w:spacing w:before="120" w:after="240"/>
         <w:ind w:left="284" w:hanging="284"/>
@@ -1538,7 +1538,7 @@
         <w:pStyle w:val="ListParagraph"/>
         <w:numPr>
           <w:ilvl w:val="0"/>
-          <w:numId w:val="2"/>
+          <w:numId w:val="10"/>
         </w:numPr>
         <w:spacing w:before="120" w:after="240"/>
         <w:ind w:left="284" w:hanging="284"/>
@@ -1585,7 +1585,7 @@
         <w:pStyle w:val="ListParagraph"/>
         <w:numPr>
           <w:ilvl w:val="0"/>
-          <w:numId w:val="2"/>
+          <w:numId w:val="10"/>
         </w:numPr>
         <w:spacing w:before="120" w:after="240"/>
         <w:ind w:left="284" w:hanging="284"/>
@@ -1761,7 +1761,7 @@
         <w:pStyle w:val="ListParagraph"/>
         <w:numPr>
           <w:ilvl w:val="0"/>
-          <w:numId w:val="2"/>
+          <w:numId w:val="11"/>
         </w:numPr>
         <w:spacing w:before="120" w:after="240"/>
         <w:ind w:left="284" w:hanging="284"/>
@@ -1788,7 +1788,7 @@
         <w:pStyle w:val="ListParagraph"/>
         <w:numPr>
           <w:ilvl w:val="0"/>
-          <w:numId w:val="2"/>
+          <w:numId w:val="11"/>
         </w:numPr>
         <w:spacing w:before="120" w:after="240"/>
         <w:ind w:left="284" w:hanging="284"/>
@@ -1815,7 +1815,7 @@
         <w:pStyle w:val="ListParagraph"/>
         <w:numPr>
           <w:ilvl w:val="0"/>
-          <w:numId w:val="2"/>
+          <w:numId w:val="11"/>
         </w:numPr>
         <w:spacing w:before="120" w:after="240"/>
         <w:ind w:left="284" w:hanging="284"/>
@@ -1862,7 +1862,7 @@
         <w:pStyle w:val="ListParagraph"/>
         <w:numPr>
           <w:ilvl w:val="0"/>
-          <w:numId w:val="2"/>
+          <w:numId w:val="11"/>
         </w:numPr>
         <w:spacing w:before="120" w:after="240"/>
         <w:ind w:left="284" w:hanging="284"/>
@@ -2039,7 +2039,7 @@
         <w:pStyle w:val="ListParagraph"/>
         <w:numPr>
           <w:ilvl w:val="0"/>
-          <w:numId w:val="2"/>
+          <w:numId w:val="12"/>
         </w:numPr>
         <w:spacing w:before="120" w:after="240"/>
         <w:ind w:left="284" w:hanging="284"/>
@@ -2066,7 +2066,7 @@
         <w:pStyle w:val="ListParagraph"/>
         <w:numPr>
           <w:ilvl w:val="0"/>
-          <w:numId w:val="2"/>
+          <w:numId w:val="12"/>
         </w:numPr>
         <w:spacing w:before="120" w:after="240"/>
         <w:ind w:left="284" w:hanging="284"/>
@@ -2093,7 +2093,7 @@
         <w:pStyle w:val="ListParagraph"/>
         <w:numPr>
           <w:ilvl w:val="0"/>
-          <w:numId w:val="2"/>
+          <w:numId w:val="12"/>
         </w:numPr>
         <w:spacing w:before="120" w:after="240"/>
         <w:ind w:left="284" w:hanging="284"/>
@@ -2120,7 +2120,7 @@
         <w:pStyle w:val="ListParagraph"/>
         <w:numPr>
           <w:ilvl w:val="0"/>
-          <w:numId w:val="2"/>
+          <w:numId w:val="12"/>
         </w:numPr>
         <w:spacing w:before="120" w:after="240"/>
         <w:ind w:left="284" w:hanging="284"/>
@@ -2147,7 +2147,7 @@
         <w:pStyle w:val="ListParagraph"/>
         <w:numPr>
           <w:ilvl w:val="0"/>
-          <w:numId w:val="2"/>
+          <w:numId w:val="12"/>
         </w:numPr>
         <w:spacing w:before="120" w:after="240"/>
         <w:ind w:left="284" w:hanging="284"/>
@@ -3122,34 +3122,7 @@
           <w:sz w:val="22"/>
           <w:lang w:val="en-US"/>
         </w:rPr>
-        <w:t xml:space="preserve"> </w:t>
-      </w:r>
-      <w:r>
-        <w:rPr>
-          <w:rFonts w:ascii="Liberation Sans" w:hAnsi="Liberation Sans" w:cs="Liberation Sans"/>
-          <w:color w:val="2F2032"/>
-          <w:sz w:val="22"/>
-          <w:lang w:val="en-US"/>
-        </w:rPr>
-        <w:t>TypeScript</w:t>
-      </w:r>
-      <w:r>
-        <w:rPr>
-          <w:rFonts w:ascii="Liberation Sans" w:hAnsi="Liberation Sans" w:cs="Liberation Sans"/>
-          <w:color w:val="2F2032"/>
-          <w:sz w:val="22"/>
-          <w:lang w:val="en-US"/>
-        </w:rPr>
-        <w:t xml:space="preserve">, React, </w:t>
-      </w:r>
-      <w:r>
-        <w:rPr>
-          <w:rFonts w:ascii="Liberation Sans" w:hAnsi="Liberation Sans" w:cs="Liberation Sans"/>
-          <w:color w:val="2F2032"/>
-          <w:sz w:val="22"/>
-          <w:lang w:val="en-US"/>
-        </w:rPr>
-        <w:t>Next.js</w:t>
+        <w:t xml:space="preserve"> TypeScript, React, Next.js</w:t>
       </w:r>
       <w:r>
         <w:rPr>
@@ -4196,6 +4169,118 @@
     </w:lvl>
   </w:abstractNum>
   <w:abstractNum w:abstractNumId="4" w15:restartNumberingAfterBreak="0">
+    <w:nsid w:val="38AD7FF8"/>
+    <w:multiLevelType w:val="hybridMultilevel"/>
+    <w:tmpl w:val="72CED670"/>
+    <w:lvl w:ilvl="0" w:tplc="BCA0CDBA">
+      <w:numFmt w:val="bullet"/>
+      <w:lvlText w:val="-"/>
+      <w:lvlJc w:val="left"/>
+      <w:pPr>
+        <w:ind w:left="720" w:hanging="360"/>
+      </w:pPr>
+      <w:rPr>
+        <w:rFonts w:ascii="Liberation Sans" w:eastAsiaTheme="minorHAnsi" w:hAnsi="Liberation Sans" w:cs="Liberation Sans" w:hint="default"/>
+      </w:rPr>
+    </w:lvl>
+    <w:lvl w:ilvl="1" w:tplc="FFFFFFFF" w:tentative="1">
+      <w:start w:val="1"/>
+      <w:numFmt w:val="bullet"/>
+      <w:lvlText w:val="o"/>
+      <w:lvlJc w:val="left"/>
+      <w:pPr>
+        <w:ind w:left="1440" w:hanging="360"/>
+      </w:pPr>
+      <w:rPr>
+        <w:rFonts w:ascii="Courier New" w:hAnsi="Courier New" w:cs="Courier New" w:hint="default"/>
+      </w:rPr>
+    </w:lvl>
+    <w:lvl w:ilvl="2" w:tplc="FFFFFFFF" w:tentative="1">
+      <w:start w:val="1"/>
+      <w:numFmt w:val="bullet"/>
+      <w:lvlText w:val=""/>
+      <w:lvlJc w:val="left"/>
+      <w:pPr>
+        <w:ind w:left="2160" w:hanging="360"/>
+      </w:pPr>
+      <w:rPr>
+        <w:rFonts w:ascii="Wingdings" w:hAnsi="Wingdings" w:hint="default"/>
+      </w:rPr>
+    </w:lvl>
+    <w:lvl w:ilvl="3" w:tplc="FFFFFFFF" w:tentative="1">
+      <w:start w:val="1"/>
+      <w:numFmt w:val="bullet"/>
+      <w:lvlText w:val=""/>
+      <w:lvlJc w:val="left"/>
+      <w:pPr>
+        <w:ind w:left="2880" w:hanging="360"/>
+      </w:pPr>
+      <w:rPr>
+        <w:rFonts w:ascii="Symbol" w:hAnsi="Symbol" w:hint="default"/>
+      </w:rPr>
+    </w:lvl>
+    <w:lvl w:ilvl="4" w:tplc="FFFFFFFF" w:tentative="1">
+      <w:start w:val="1"/>
+      <w:numFmt w:val="bullet"/>
+      <w:lvlText w:val="o"/>
+      <w:lvlJc w:val="left"/>
+      <w:pPr>
+        <w:ind w:left="3600" w:hanging="360"/>
+      </w:pPr>
+      <w:rPr>
+        <w:rFonts w:ascii="Courier New" w:hAnsi="Courier New" w:cs="Courier New" w:hint="default"/>
+      </w:rPr>
+    </w:lvl>
+    <w:lvl w:ilvl="5" w:tplc="FFFFFFFF" w:tentative="1">
+      <w:start w:val="1"/>
+      <w:numFmt w:val="bullet"/>
+      <w:lvlText w:val=""/>
+      <w:lvlJc w:val="left"/>
+      <w:pPr>
+        <w:ind w:left="4320" w:hanging="360"/>
+      </w:pPr>
+      <w:rPr>
+        <w:rFonts w:ascii="Wingdings" w:hAnsi="Wingdings" w:hint="default"/>
+      </w:rPr>
+    </w:lvl>
+    <w:lvl w:ilvl="6" w:tplc="FFFFFFFF" w:tentative="1">
+      <w:start w:val="1"/>
+      <w:numFmt w:val="bullet"/>
+      <w:lvlText w:val=""/>
+      <w:lvlJc w:val="left"/>
+      <w:pPr>
+        <w:ind w:left="5040" w:hanging="360"/>
+      </w:pPr>
+      <w:rPr>
+        <w:rFonts w:ascii="Symbol" w:hAnsi="Symbol" w:hint="default"/>
+      </w:rPr>
+    </w:lvl>
+    <w:lvl w:ilvl="7" w:tplc="FFFFFFFF" w:tentative="1">
+      <w:start w:val="1"/>
+      <w:numFmt w:val="bullet"/>
+      <w:lvlText w:val="o"/>
+      <w:lvlJc w:val="left"/>
+      <w:pPr>
+        <w:ind w:left="5760" w:hanging="360"/>
+      </w:pPr>
+      <w:rPr>
+        <w:rFonts w:ascii="Courier New" w:hAnsi="Courier New" w:cs="Courier New" w:hint="default"/>
+      </w:rPr>
+    </w:lvl>
+    <w:lvl w:ilvl="8" w:tplc="FFFFFFFF" w:tentative="1">
+      <w:start w:val="1"/>
+      <w:numFmt w:val="bullet"/>
+      <w:lvlText w:val=""/>
+      <w:lvlJc w:val="left"/>
+      <w:pPr>
+        <w:ind w:left="6480" w:hanging="360"/>
+      </w:pPr>
+      <w:rPr>
+        <w:rFonts w:ascii="Wingdings" w:hAnsi="Wingdings" w:hint="default"/>
+      </w:rPr>
+    </w:lvl>
+  </w:abstractNum>
+  <w:abstractNum w:abstractNumId="5" w15:restartNumberingAfterBreak="0">
     <w:nsid w:val="3B86525A"/>
     <w:multiLevelType w:val="hybridMultilevel"/>
     <w:tmpl w:val="F0D60392"/>
@@ -4307,7 +4392,343 @@
       </w:rPr>
     </w:lvl>
   </w:abstractNum>
-  <w:abstractNum w:abstractNumId="5" w15:restartNumberingAfterBreak="0">
+  <w:abstractNum w:abstractNumId="6" w15:restartNumberingAfterBreak="0">
+    <w:nsid w:val="6CB52A1A"/>
+    <w:multiLevelType w:val="hybridMultilevel"/>
+    <w:tmpl w:val="565C963C"/>
+    <w:lvl w:ilvl="0" w:tplc="BCA0CDBA">
+      <w:numFmt w:val="bullet"/>
+      <w:lvlText w:val="-"/>
+      <w:lvlJc w:val="left"/>
+      <w:pPr>
+        <w:ind w:left="720" w:hanging="360"/>
+      </w:pPr>
+      <w:rPr>
+        <w:rFonts w:ascii="Liberation Sans" w:eastAsiaTheme="minorHAnsi" w:hAnsi="Liberation Sans" w:cs="Liberation Sans" w:hint="default"/>
+      </w:rPr>
+    </w:lvl>
+    <w:lvl w:ilvl="1" w:tplc="FFFFFFFF" w:tentative="1">
+      <w:start w:val="1"/>
+      <w:numFmt w:val="bullet"/>
+      <w:lvlText w:val="o"/>
+      <w:lvlJc w:val="left"/>
+      <w:pPr>
+        <w:ind w:left="1440" w:hanging="360"/>
+      </w:pPr>
+      <w:rPr>
+        <w:rFonts w:ascii="Courier New" w:hAnsi="Courier New" w:cs="Courier New" w:hint="default"/>
+      </w:rPr>
+    </w:lvl>
+    <w:lvl w:ilvl="2" w:tplc="FFFFFFFF" w:tentative="1">
+      <w:start w:val="1"/>
+      <w:numFmt w:val="bullet"/>
+      <w:lvlText w:val=""/>
+      <w:lvlJc w:val="left"/>
+      <w:pPr>
+        <w:ind w:left="2160" w:hanging="360"/>
+      </w:pPr>
+      <w:rPr>
+        <w:rFonts w:ascii="Wingdings" w:hAnsi="Wingdings" w:hint="default"/>
+      </w:rPr>
+    </w:lvl>
+    <w:lvl w:ilvl="3" w:tplc="FFFFFFFF" w:tentative="1">
+      <w:start w:val="1"/>
+      <w:numFmt w:val="bullet"/>
+      <w:lvlText w:val=""/>
+      <w:lvlJc w:val="left"/>
+      <w:pPr>
+        <w:ind w:left="2880" w:hanging="360"/>
+      </w:pPr>
+      <w:rPr>
+        <w:rFonts w:ascii="Symbol" w:hAnsi="Symbol" w:hint="default"/>
+      </w:rPr>
+    </w:lvl>
+    <w:lvl w:ilvl="4" w:tplc="FFFFFFFF" w:tentative="1">
+      <w:start w:val="1"/>
+      <w:numFmt w:val="bullet"/>
+      <w:lvlText w:val="o"/>
+      <w:lvlJc w:val="left"/>
+      <w:pPr>
+        <w:ind w:left="3600" w:hanging="360"/>
+      </w:pPr>
+      <w:rPr>
+        <w:rFonts w:ascii="Courier New" w:hAnsi="Courier New" w:cs="Courier New" w:hint="default"/>
+      </w:rPr>
+    </w:lvl>
+    <w:lvl w:ilvl="5" w:tplc="FFFFFFFF" w:tentative="1">
+      <w:start w:val="1"/>
+      <w:numFmt w:val="bullet"/>
+      <w:lvlText w:val=""/>
+      <w:lvlJc w:val="left"/>
+      <w:pPr>
+        <w:ind w:left="4320" w:hanging="360"/>
+      </w:pPr>
+      <w:rPr>
+        <w:rFonts w:ascii="Wingdings" w:hAnsi="Wingdings" w:hint="default"/>
+      </w:rPr>
+    </w:lvl>
+    <w:lvl w:ilvl="6" w:tplc="FFFFFFFF" w:tentative="1">
+      <w:start w:val="1"/>
+      <w:numFmt w:val="bullet"/>
+      <w:lvlText w:val=""/>
+      <w:lvlJc w:val="left"/>
+      <w:pPr>
+        <w:ind w:left="5040" w:hanging="360"/>
+      </w:pPr>
+      <w:rPr>
+        <w:rFonts w:ascii="Symbol" w:hAnsi="Symbol" w:hint="default"/>
+      </w:rPr>
+    </w:lvl>
+    <w:lvl w:ilvl="7" w:tplc="FFFFFFFF" w:tentative="1">
+      <w:start w:val="1"/>
+      <w:numFmt w:val="bullet"/>
+      <w:lvlText w:val="o"/>
+      <w:lvlJc w:val="left"/>
+      <w:pPr>
+        <w:ind w:left="5760" w:hanging="360"/>
+      </w:pPr>
+      <w:rPr>
+        <w:rFonts w:ascii="Courier New" w:hAnsi="Courier New" w:cs="Courier New" w:hint="default"/>
+      </w:rPr>
+    </w:lvl>
+    <w:lvl w:ilvl="8" w:tplc="FFFFFFFF" w:tentative="1">
+      <w:start w:val="1"/>
+      <w:numFmt w:val="bullet"/>
+      <w:lvlText w:val=""/>
+      <w:lvlJc w:val="left"/>
+      <w:pPr>
+        <w:ind w:left="6480" w:hanging="360"/>
+      </w:pPr>
+      <w:rPr>
+        <w:rFonts w:ascii="Wingdings" w:hAnsi="Wingdings" w:hint="default"/>
+      </w:rPr>
+    </w:lvl>
+  </w:abstractNum>
+  <w:abstractNum w:abstractNumId="7" w15:restartNumberingAfterBreak="0">
+    <w:nsid w:val="716B5F55"/>
+    <w:multiLevelType w:val="hybridMultilevel"/>
+    <w:tmpl w:val="0F0A4D8A"/>
+    <w:lvl w:ilvl="0" w:tplc="BCA0CDBA">
+      <w:numFmt w:val="bullet"/>
+      <w:lvlText w:val="-"/>
+      <w:lvlJc w:val="left"/>
+      <w:pPr>
+        <w:ind w:left="720" w:hanging="360"/>
+      </w:pPr>
+      <w:rPr>
+        <w:rFonts w:ascii="Liberation Sans" w:eastAsiaTheme="minorHAnsi" w:hAnsi="Liberation Sans" w:cs="Liberation Sans" w:hint="default"/>
+      </w:rPr>
+    </w:lvl>
+    <w:lvl w:ilvl="1" w:tplc="FFFFFFFF" w:tentative="1">
+      <w:start w:val="1"/>
+      <w:numFmt w:val="bullet"/>
+      <w:lvlText w:val="o"/>
+      <w:lvlJc w:val="left"/>
+      <w:pPr>
+        <w:ind w:left="1440" w:hanging="360"/>
+      </w:pPr>
+      <w:rPr>
+        <w:rFonts w:ascii="Courier New" w:hAnsi="Courier New" w:cs="Courier New" w:hint="default"/>
+      </w:rPr>
+    </w:lvl>
+    <w:lvl w:ilvl="2" w:tplc="FFFFFFFF" w:tentative="1">
+      <w:start w:val="1"/>
+      <w:numFmt w:val="bullet"/>
+      <w:lvlText w:val=""/>
+      <w:lvlJc w:val="left"/>
+      <w:pPr>
+        <w:ind w:left="2160" w:hanging="360"/>
+      </w:pPr>
+      <w:rPr>
+        <w:rFonts w:ascii="Wingdings" w:hAnsi="Wingdings" w:hint="default"/>
+      </w:rPr>
+    </w:lvl>
+    <w:lvl w:ilvl="3" w:tplc="FFFFFFFF" w:tentative="1">
+      <w:start w:val="1"/>
+      <w:numFmt w:val="bullet"/>
+      <w:lvlText w:val=""/>
+      <w:lvlJc w:val="left"/>
+      <w:pPr>
+        <w:ind w:left="2880" w:hanging="360"/>
+      </w:pPr>
+      <w:rPr>
+        <w:rFonts w:ascii="Symbol" w:hAnsi="Symbol" w:hint="default"/>
+      </w:rPr>
+    </w:lvl>
+    <w:lvl w:ilvl="4" w:tplc="FFFFFFFF" w:tentative="1">
+      <w:start w:val="1"/>
+      <w:numFmt w:val="bullet"/>
+      <w:lvlText w:val="o"/>
+      <w:lvlJc w:val="left"/>
+      <w:pPr>
+        <w:ind w:left="3600" w:hanging="360"/>
+      </w:pPr>
+      <w:rPr>
+        <w:rFonts w:ascii="Courier New" w:hAnsi="Courier New" w:cs="Courier New" w:hint="default"/>
+      </w:rPr>
+    </w:lvl>
+    <w:lvl w:ilvl="5" w:tplc="FFFFFFFF" w:tentative="1">
+      <w:start w:val="1"/>
+      <w:numFmt w:val="bullet"/>
+      <w:lvlText w:val=""/>
+      <w:lvlJc w:val="left"/>
+      <w:pPr>
+        <w:ind w:left="4320" w:hanging="360"/>
+      </w:pPr>
+      <w:rPr>
+        <w:rFonts w:ascii="Wingdings" w:hAnsi="Wingdings" w:hint="default"/>
+      </w:rPr>
+    </w:lvl>
+    <w:lvl w:ilvl="6" w:tplc="FFFFFFFF" w:tentative="1">
+      <w:start w:val="1"/>
+      <w:numFmt w:val="bullet"/>
+      <w:lvlText w:val=""/>
+      <w:lvlJc w:val="left"/>
+      <w:pPr>
+        <w:ind w:left="5040" w:hanging="360"/>
+      </w:pPr>
+      <w:rPr>
+        <w:rFonts w:ascii="Symbol" w:hAnsi="Symbol" w:hint="default"/>
+      </w:rPr>
+    </w:lvl>
+    <w:lvl w:ilvl="7" w:tplc="FFFFFFFF" w:tentative="1">
+      <w:start w:val="1"/>
+      <w:numFmt w:val="bullet"/>
+      <w:lvlText w:val="o"/>
+      <w:lvlJc w:val="left"/>
+      <w:pPr>
+        <w:ind w:left="5760" w:hanging="360"/>
+      </w:pPr>
+      <w:rPr>
+        <w:rFonts w:ascii="Courier New" w:hAnsi="Courier New" w:cs="Courier New" w:hint="default"/>
+      </w:rPr>
+    </w:lvl>
+    <w:lvl w:ilvl="8" w:tplc="FFFFFFFF" w:tentative="1">
+      <w:start w:val="1"/>
+      <w:numFmt w:val="bullet"/>
+      <w:lvlText w:val=""/>
+      <w:lvlJc w:val="left"/>
+      <w:pPr>
+        <w:ind w:left="6480" w:hanging="360"/>
+      </w:pPr>
+      <w:rPr>
+        <w:rFonts w:ascii="Wingdings" w:hAnsi="Wingdings" w:hint="default"/>
+      </w:rPr>
+    </w:lvl>
+  </w:abstractNum>
+  <w:abstractNum w:abstractNumId="8" w15:restartNumberingAfterBreak="0">
+    <w:nsid w:val="74FD644C"/>
+    <w:multiLevelType w:val="hybridMultilevel"/>
+    <w:tmpl w:val="0AA24F90"/>
+    <w:lvl w:ilvl="0" w:tplc="BCA0CDBA">
+      <w:numFmt w:val="bullet"/>
+      <w:lvlText w:val="-"/>
+      <w:lvlJc w:val="left"/>
+      <w:pPr>
+        <w:ind w:left="720" w:hanging="360"/>
+      </w:pPr>
+      <w:rPr>
+        <w:rFonts w:ascii="Liberation Sans" w:eastAsiaTheme="minorHAnsi" w:hAnsi="Liberation Sans" w:cs="Liberation Sans" w:hint="default"/>
+      </w:rPr>
+    </w:lvl>
+    <w:lvl w:ilvl="1" w:tplc="FFFFFFFF" w:tentative="1">
+      <w:start w:val="1"/>
+      <w:numFmt w:val="bullet"/>
+      <w:lvlText w:val="o"/>
+      <w:lvlJc w:val="left"/>
+      <w:pPr>
+        <w:ind w:left="1440" w:hanging="360"/>
+      </w:pPr>
+      <w:rPr>
+        <w:rFonts w:ascii="Courier New" w:hAnsi="Courier New" w:cs="Courier New" w:hint="default"/>
+      </w:rPr>
+    </w:lvl>
+    <w:lvl w:ilvl="2" w:tplc="FFFFFFFF" w:tentative="1">
+      <w:start w:val="1"/>
+      <w:numFmt w:val="bullet"/>
+      <w:lvlText w:val=""/>
+      <w:lvlJc w:val="left"/>
+      <w:pPr>
+        <w:ind w:left="2160" w:hanging="360"/>
+      </w:pPr>
+      <w:rPr>
+        <w:rFonts w:ascii="Wingdings" w:hAnsi="Wingdings" w:hint="default"/>
+      </w:rPr>
+    </w:lvl>
+    <w:lvl w:ilvl="3" w:tplc="FFFFFFFF" w:tentative="1">
+      <w:start w:val="1"/>
+      <w:numFmt w:val="bullet"/>
+      <w:lvlText w:val=""/>
+      <w:lvlJc w:val="left"/>
+      <w:pPr>
+        <w:ind w:left="2880" w:hanging="360"/>
+      </w:pPr>
+      <w:rPr>
+        <w:rFonts w:ascii="Symbol" w:hAnsi="Symbol" w:hint="default"/>
+      </w:rPr>
+    </w:lvl>
+    <w:lvl w:ilvl="4" w:tplc="FFFFFFFF" w:tentative="1">
+      <w:start w:val="1"/>
+      <w:numFmt w:val="bullet"/>
+      <w:lvlText w:val="o"/>
+      <w:lvlJc w:val="left"/>
+      <w:pPr>
+        <w:ind w:left="3600" w:hanging="360"/>
+      </w:pPr>
+      <w:rPr>
+        <w:rFonts w:ascii="Courier New" w:hAnsi="Courier New" w:cs="Courier New" w:hint="default"/>
+      </w:rPr>
+    </w:lvl>
+    <w:lvl w:ilvl="5" w:tplc="FFFFFFFF" w:tentative="1">
+      <w:start w:val="1"/>
+      <w:numFmt w:val="bullet"/>
+      <w:lvlText w:val=""/>
+      <w:lvlJc w:val="left"/>
+      <w:pPr>
+        <w:ind w:left="4320" w:hanging="360"/>
+      </w:pPr>
+      <w:rPr>
+        <w:rFonts w:ascii="Wingdings" w:hAnsi="Wingdings" w:hint="default"/>
+      </w:rPr>
+    </w:lvl>
+    <w:lvl w:ilvl="6" w:tplc="FFFFFFFF" w:tentative="1">
+      <w:start w:val="1"/>
+      <w:numFmt w:val="bullet"/>
+      <w:lvlText w:val=""/>
+      <w:lvlJc w:val="left"/>
+      <w:pPr>
+        <w:ind w:left="5040" w:hanging="360"/>
+      </w:pPr>
+      <w:rPr>
+        <w:rFonts w:ascii="Symbol" w:hAnsi="Symbol" w:hint="default"/>
+      </w:rPr>
+    </w:lvl>
+    <w:lvl w:ilvl="7" w:tplc="FFFFFFFF" w:tentative="1">
+      <w:start w:val="1"/>
+      <w:numFmt w:val="bullet"/>
+      <w:lvlText w:val="o"/>
+      <w:lvlJc w:val="left"/>
+      <w:pPr>
+        <w:ind w:left="5760" w:hanging="360"/>
+      </w:pPr>
+      <w:rPr>
+        <w:rFonts w:ascii="Courier New" w:hAnsi="Courier New" w:cs="Courier New" w:hint="default"/>
+      </w:rPr>
+    </w:lvl>
+    <w:lvl w:ilvl="8" w:tplc="FFFFFFFF" w:tentative="1">
+      <w:start w:val="1"/>
+      <w:numFmt w:val="bullet"/>
+      <w:lvlText w:val=""/>
+      <w:lvlJc w:val="left"/>
+      <w:pPr>
+        <w:ind w:left="6480" w:hanging="360"/>
+      </w:pPr>
+      <w:rPr>
+        <w:rFonts w:ascii="Wingdings" w:hAnsi="Wingdings" w:hint="default"/>
+      </w:rPr>
+    </w:lvl>
+  </w:abstractNum>
+  <w:abstractNum w:abstractNumId="9" w15:restartNumberingAfterBreak="0">
     <w:nsid w:val="755A3FEB"/>
     <w:multiLevelType w:val="hybridMultilevel"/>
     <w:tmpl w:val="FD3804D4"/>
@@ -4420,7 +4841,7 @@
       </w:rPr>
     </w:lvl>
   </w:abstractNum>
-  <w:abstractNum w:abstractNumId="6" w15:restartNumberingAfterBreak="0">
+  <w:abstractNum w:abstractNumId="10" w15:restartNumberingAfterBreak="0">
     <w:nsid w:val="774F645A"/>
     <w:multiLevelType w:val="multilevel"/>
     <w:tmpl w:val="4FAA7D22"/>
@@ -4569,17 +4990,129 @@
       </w:rPr>
     </w:lvl>
   </w:abstractNum>
+  <w:abstractNum w:abstractNumId="11" w15:restartNumberingAfterBreak="0">
+    <w:nsid w:val="7B401AC8"/>
+    <w:multiLevelType w:val="hybridMultilevel"/>
+    <w:tmpl w:val="0870F2AE"/>
+    <w:lvl w:ilvl="0" w:tplc="BCA0CDBA">
+      <w:numFmt w:val="bullet"/>
+      <w:lvlText w:val="-"/>
+      <w:lvlJc w:val="left"/>
+      <w:pPr>
+        <w:ind w:left="720" w:hanging="360"/>
+      </w:pPr>
+      <w:rPr>
+        <w:rFonts w:ascii="Liberation Sans" w:eastAsiaTheme="minorHAnsi" w:hAnsi="Liberation Sans" w:cs="Liberation Sans" w:hint="default"/>
+      </w:rPr>
+    </w:lvl>
+    <w:lvl w:ilvl="1" w:tplc="FFFFFFFF" w:tentative="1">
+      <w:start w:val="1"/>
+      <w:numFmt w:val="bullet"/>
+      <w:lvlText w:val="o"/>
+      <w:lvlJc w:val="left"/>
+      <w:pPr>
+        <w:ind w:left="1440" w:hanging="360"/>
+      </w:pPr>
+      <w:rPr>
+        <w:rFonts w:ascii="Courier New" w:hAnsi="Courier New" w:cs="Courier New" w:hint="default"/>
+      </w:rPr>
+    </w:lvl>
+    <w:lvl w:ilvl="2" w:tplc="FFFFFFFF" w:tentative="1">
+      <w:start w:val="1"/>
+      <w:numFmt w:val="bullet"/>
+      <w:lvlText w:val=""/>
+      <w:lvlJc w:val="left"/>
+      <w:pPr>
+        <w:ind w:left="2160" w:hanging="360"/>
+      </w:pPr>
+      <w:rPr>
+        <w:rFonts w:ascii="Wingdings" w:hAnsi="Wingdings" w:hint="default"/>
+      </w:rPr>
+    </w:lvl>
+    <w:lvl w:ilvl="3" w:tplc="FFFFFFFF" w:tentative="1">
+      <w:start w:val="1"/>
+      <w:numFmt w:val="bullet"/>
+      <w:lvlText w:val=""/>
+      <w:lvlJc w:val="left"/>
+      <w:pPr>
+        <w:ind w:left="2880" w:hanging="360"/>
+      </w:pPr>
+      <w:rPr>
+        <w:rFonts w:ascii="Symbol" w:hAnsi="Symbol" w:hint="default"/>
+      </w:rPr>
+    </w:lvl>
+    <w:lvl w:ilvl="4" w:tplc="FFFFFFFF" w:tentative="1">
+      <w:start w:val="1"/>
+      <w:numFmt w:val="bullet"/>
+      <w:lvlText w:val="o"/>
+      <w:lvlJc w:val="left"/>
+      <w:pPr>
+        <w:ind w:left="3600" w:hanging="360"/>
+      </w:pPr>
+      <w:rPr>
+        <w:rFonts w:ascii="Courier New" w:hAnsi="Courier New" w:cs="Courier New" w:hint="default"/>
+      </w:rPr>
+    </w:lvl>
+    <w:lvl w:ilvl="5" w:tplc="FFFFFFFF" w:tentative="1">
+      <w:start w:val="1"/>
+      <w:numFmt w:val="bullet"/>
+      <w:lvlText w:val=""/>
+      <w:lvlJc w:val="left"/>
+      <w:pPr>
+        <w:ind w:left="4320" w:hanging="360"/>
+      </w:pPr>
+      <w:rPr>
+        <w:rFonts w:ascii="Wingdings" w:hAnsi="Wingdings" w:hint="default"/>
+      </w:rPr>
+    </w:lvl>
+    <w:lvl w:ilvl="6" w:tplc="FFFFFFFF" w:tentative="1">
+      <w:start w:val="1"/>
+      <w:numFmt w:val="bullet"/>
+      <w:lvlText w:val=""/>
+      <w:lvlJc w:val="left"/>
+      <w:pPr>
+        <w:ind w:left="5040" w:hanging="360"/>
+      </w:pPr>
+      <w:rPr>
+        <w:rFonts w:ascii="Symbol" w:hAnsi="Symbol" w:hint="default"/>
+      </w:rPr>
+    </w:lvl>
+    <w:lvl w:ilvl="7" w:tplc="FFFFFFFF" w:tentative="1">
+      <w:start w:val="1"/>
+      <w:numFmt w:val="bullet"/>
+      <w:lvlText w:val="o"/>
+      <w:lvlJc w:val="left"/>
+      <w:pPr>
+        <w:ind w:left="5760" w:hanging="360"/>
+      </w:pPr>
+      <w:rPr>
+        <w:rFonts w:ascii="Courier New" w:hAnsi="Courier New" w:cs="Courier New" w:hint="default"/>
+      </w:rPr>
+    </w:lvl>
+    <w:lvl w:ilvl="8" w:tplc="FFFFFFFF" w:tentative="1">
+      <w:start w:val="1"/>
+      <w:numFmt w:val="bullet"/>
+      <w:lvlText w:val=""/>
+      <w:lvlJc w:val="left"/>
+      <w:pPr>
+        <w:ind w:left="6480" w:hanging="360"/>
+      </w:pPr>
+      <w:rPr>
+        <w:rFonts w:ascii="Wingdings" w:hAnsi="Wingdings" w:hint="default"/>
+      </w:rPr>
+    </w:lvl>
+  </w:abstractNum>
   <w:num w:numId="1" w16cid:durableId="568224767">
-    <w:abstractNumId w:val="4"/>
+    <w:abstractNumId w:val="5"/>
   </w:num>
   <w:num w:numId="2" w16cid:durableId="2050717070">
-    <w:abstractNumId w:val="5"/>
+    <w:abstractNumId w:val="9"/>
   </w:num>
   <w:num w:numId="3" w16cid:durableId="1792241574">
     <w:abstractNumId w:val="1"/>
   </w:num>
   <w:num w:numId="4" w16cid:durableId="1868254670">
-    <w:abstractNumId w:val="6"/>
+    <w:abstractNumId w:val="10"/>
   </w:num>
   <w:num w:numId="5" w16cid:durableId="1253667098">
     <w:abstractNumId w:val="0"/>
@@ -4589,6 +5122,21 @@
   </w:num>
   <w:num w:numId="7" w16cid:durableId="303973583">
     <w:abstractNumId w:val="2"/>
+  </w:num>
+  <w:num w:numId="8" w16cid:durableId="1354066581">
+    <w:abstractNumId w:val="6"/>
+  </w:num>
+  <w:num w:numId="9" w16cid:durableId="372078791">
+    <w:abstractNumId w:val="4"/>
+  </w:num>
+  <w:num w:numId="10" w16cid:durableId="2014842603">
+    <w:abstractNumId w:val="7"/>
+  </w:num>
+  <w:num w:numId="11" w16cid:durableId="495733457">
+    <w:abstractNumId w:val="11"/>
+  </w:num>
+  <w:num w:numId="12" w16cid:durableId="34963180">
+    <w:abstractNumId w:val="8"/>
   </w:num>
 </w:numbering>
 </file>
@@ -5003,6 +5551,7 @@
   <w:style w:type="character" w:default="1" w:styleId="DefaultParagraphFont">
     <w:name w:val="Default Paragraph Font"/>
     <w:uiPriority w:val="1"/>
+    <w:semiHidden/>
     <w:unhideWhenUsed/>
   </w:style>
   <w:style w:type="table" w:default="1" w:styleId="TableNormal">

</xml_diff>